<commit_message>
Docs: Se finalizo el proyecto
</commit_message>
<xml_diff>
--- a/Gestión de calidad/Estandares/Estándar de Documentación_Vesta Risk Manager_T-Code.docx
+++ b/Gestión de calidad/Estandares/Estándar de Documentación_Vesta Risk Manager_T-Code.docx
@@ -394,15 +394,7 @@
     </w:p>
     <w:p>
       <w:r>
-        <w:t xml:space="preserve">Hugo Frey, Agustin </w:t>
-      </w:r>
-      <w:proofErr w:type="spellStart"/>
-      <w:r>
-        <w:t>Collareda</w:t>
-      </w:r>
-      <w:proofErr w:type="spellEnd"/>
-      <w:r>
-        <w:t xml:space="preserve"> y Cintia </w:t>
+        <w:t xml:space="preserve">Hugo Frey, Agustin Collareda y Cintia </w:t>
       </w:r>
       <w:proofErr w:type="spellStart"/>
       <w:r>
@@ -905,7 +897,7 @@
       <w:r>
         <w:fldChar w:fldCharType="separate"/>
       </w:r>
-      <w:hyperlink w:anchor="_Toc177552515" w:history="1">
+      <w:hyperlink w:anchor="_Toc175932202" w:history="1">
         <w:r>
           <w:rPr>
             <w:rStyle w:val="Hipervnculo"/>
@@ -932,7 +924,7 @@
             <w:noProof/>
             <w:webHidden/>
           </w:rPr>
-          <w:instrText xml:space="preserve"> PAGEREF _Toc177552515 \h </w:instrText>
+          <w:instrText xml:space="preserve"> PAGEREF _Toc175932202 \h </w:instrText>
         </w:r>
         <w:r>
           <w:rPr>
@@ -978,7 +970,7 @@
           <w14:ligatures w14:val="standardContextual"/>
         </w:rPr>
       </w:pPr>
-      <w:hyperlink w:anchor="_Toc177552516" w:history="1">
+      <w:hyperlink w:anchor="_Toc175932203" w:history="1">
         <w:r>
           <w:rPr>
             <w:rStyle w:val="Hipervnculo"/>
@@ -1005,7 +997,7 @@
             <w:noProof/>
             <w:webHidden/>
           </w:rPr>
-          <w:instrText xml:space="preserve"> PAGEREF _Toc177552516 \h </w:instrText>
+          <w:instrText xml:space="preserve"> PAGEREF _Toc175932203 \h </w:instrText>
         </w:r>
         <w:r>
           <w:rPr>
@@ -1051,7 +1043,7 @@
           <w14:ligatures w14:val="standardContextual"/>
         </w:rPr>
       </w:pPr>
-      <w:hyperlink w:anchor="_Toc177552517" w:history="1">
+      <w:hyperlink w:anchor="_Toc175932204" w:history="1">
         <w:r>
           <w:rPr>
             <w:rStyle w:val="Hipervnculo"/>
@@ -1078,7 +1070,7 @@
             <w:noProof/>
             <w:webHidden/>
           </w:rPr>
-          <w:instrText xml:space="preserve"> PAGEREF _Toc177552517 \h </w:instrText>
+          <w:instrText xml:space="preserve"> PAGEREF _Toc175932204 \h </w:instrText>
         </w:r>
         <w:r>
           <w:rPr>
@@ -1124,7 +1116,7 @@
           <w14:ligatures w14:val="standardContextual"/>
         </w:rPr>
       </w:pPr>
-      <w:hyperlink w:anchor="_Toc177552518" w:history="1">
+      <w:hyperlink w:anchor="_Toc175932205" w:history="1">
         <w:r>
           <w:rPr>
             <w:rStyle w:val="Hipervnculo"/>
@@ -1151,7 +1143,7 @@
             <w:noProof/>
             <w:webHidden/>
           </w:rPr>
-          <w:instrText xml:space="preserve"> PAGEREF _Toc177552518 \h </w:instrText>
+          <w:instrText xml:space="preserve"> PAGEREF _Toc175932205 \h </w:instrText>
         </w:r>
         <w:r>
           <w:rPr>
@@ -1197,7 +1189,7 @@
           <w14:ligatures w14:val="standardContextual"/>
         </w:rPr>
       </w:pPr>
-      <w:hyperlink w:anchor="_Toc177552519" w:history="1">
+      <w:hyperlink w:anchor="_Toc175932206" w:history="1">
         <w:r>
           <w:rPr>
             <w:rStyle w:val="Hipervnculo"/>
@@ -1224,7 +1216,7 @@
             <w:noProof/>
             <w:webHidden/>
           </w:rPr>
-          <w:instrText xml:space="preserve"> PAGEREF _Toc177552519 \h </w:instrText>
+          <w:instrText xml:space="preserve"> PAGEREF _Toc175932206 \h </w:instrText>
         </w:r>
         <w:r>
           <w:rPr>
@@ -1270,7 +1262,7 @@
           <w14:ligatures w14:val="standardContextual"/>
         </w:rPr>
       </w:pPr>
-      <w:hyperlink w:anchor="_Toc177552520" w:history="1">
+      <w:hyperlink w:anchor="_Toc175932207" w:history="1">
         <w:r>
           <w:rPr>
             <w:rStyle w:val="Hipervnculo"/>
@@ -1297,7 +1289,7 @@
             <w:noProof/>
             <w:webHidden/>
           </w:rPr>
-          <w:instrText xml:space="preserve"> PAGEREF _Toc177552520 \h </w:instrText>
+          <w:instrText xml:space="preserve"> PAGEREF _Toc175932207 \h </w:instrText>
         </w:r>
         <w:r>
           <w:rPr>
@@ -1343,7 +1335,7 @@
           <w14:ligatures w14:val="standardContextual"/>
         </w:rPr>
       </w:pPr>
-      <w:hyperlink w:anchor="_Toc177552521" w:history="1">
+      <w:hyperlink w:anchor="_Toc175932208" w:history="1">
         <w:r>
           <w:rPr>
             <w:rStyle w:val="Hipervnculo"/>
@@ -1370,7 +1362,7 @@
             <w:noProof/>
             <w:webHidden/>
           </w:rPr>
-          <w:instrText xml:space="preserve"> PAGEREF _Toc177552521 \h </w:instrText>
+          <w:instrText xml:space="preserve"> PAGEREF _Toc175932208 \h </w:instrText>
         </w:r>
         <w:r>
           <w:rPr>
@@ -1416,7 +1408,7 @@
           <w14:ligatures w14:val="standardContextual"/>
         </w:rPr>
       </w:pPr>
-      <w:hyperlink w:anchor="_Toc177552522" w:history="1">
+      <w:hyperlink w:anchor="_Toc175932209" w:history="1">
         <w:r>
           <w:rPr>
             <w:rStyle w:val="Hipervnculo"/>
@@ -1443,7 +1435,7 @@
             <w:noProof/>
             <w:webHidden/>
           </w:rPr>
-          <w:instrText xml:space="preserve"> PAGEREF _Toc177552522 \h </w:instrText>
+          <w:instrText xml:space="preserve"> PAGEREF _Toc175932209 \h </w:instrText>
         </w:r>
         <w:r>
           <w:rPr>
@@ -1489,7 +1481,7 @@
           <w14:ligatures w14:val="standardContextual"/>
         </w:rPr>
       </w:pPr>
-      <w:hyperlink w:anchor="_Toc177552523" w:history="1">
+      <w:hyperlink w:anchor="_Toc175932210" w:history="1">
         <w:r>
           <w:rPr>
             <w:rStyle w:val="Hipervnculo"/>
@@ -1516,7 +1508,7 @@
             <w:noProof/>
             <w:webHidden/>
           </w:rPr>
-          <w:instrText xml:space="preserve"> PAGEREF _Toc177552523 \h </w:instrText>
+          <w:instrText xml:space="preserve"> PAGEREF _Toc175932210 \h </w:instrText>
         </w:r>
         <w:r>
           <w:rPr>
@@ -1562,7 +1554,7 @@
           <w14:ligatures w14:val="standardContextual"/>
         </w:rPr>
       </w:pPr>
-      <w:hyperlink w:anchor="_Toc177552524" w:history="1">
+      <w:hyperlink w:anchor="_Toc175932211" w:history="1">
         <w:r>
           <w:rPr>
             <w:rStyle w:val="Hipervnculo"/>
@@ -1589,7 +1581,7 @@
             <w:noProof/>
             <w:webHidden/>
           </w:rPr>
-          <w:instrText xml:space="preserve"> PAGEREF _Toc177552524 \h </w:instrText>
+          <w:instrText xml:space="preserve"> PAGEREF _Toc175932211 \h </w:instrText>
         </w:r>
         <w:r>
           <w:rPr>
@@ -1635,7 +1627,7 @@
           <w14:ligatures w14:val="standardContextual"/>
         </w:rPr>
       </w:pPr>
-      <w:hyperlink w:anchor="_Toc177552525" w:history="1">
+      <w:hyperlink w:anchor="_Toc175932212" w:history="1">
         <w:r>
           <w:rPr>
             <w:rStyle w:val="Hipervnculo"/>
@@ -1662,7 +1654,7 @@
             <w:noProof/>
             <w:webHidden/>
           </w:rPr>
-          <w:instrText xml:space="preserve"> PAGEREF _Toc177552525 \h </w:instrText>
+          <w:instrText xml:space="preserve"> PAGEREF _Toc175932212 \h </w:instrText>
         </w:r>
         <w:r>
           <w:rPr>
@@ -1708,7 +1700,7 @@
           <w14:ligatures w14:val="standardContextual"/>
         </w:rPr>
       </w:pPr>
-      <w:hyperlink w:anchor="_Toc177552526" w:history="1">
+      <w:hyperlink w:anchor="_Toc175932213" w:history="1">
         <w:r>
           <w:rPr>
             <w:rStyle w:val="Hipervnculo"/>
@@ -1735,7 +1727,7 @@
             <w:noProof/>
             <w:webHidden/>
           </w:rPr>
-          <w:instrText xml:space="preserve"> PAGEREF _Toc177552526 \h </w:instrText>
+          <w:instrText xml:space="preserve"> PAGEREF _Toc175932213 \h </w:instrText>
         </w:r>
         <w:r>
           <w:rPr>
@@ -1781,7 +1773,7 @@
           <w14:ligatures w14:val="standardContextual"/>
         </w:rPr>
       </w:pPr>
-      <w:hyperlink w:anchor="_Toc177552527" w:history="1">
+      <w:hyperlink w:anchor="_Toc175932214" w:history="1">
         <w:r>
           <w:rPr>
             <w:rStyle w:val="Hipervnculo"/>
@@ -1808,7 +1800,7 @@
             <w:noProof/>
             <w:webHidden/>
           </w:rPr>
-          <w:instrText xml:space="preserve"> PAGEREF _Toc177552527 \h </w:instrText>
+          <w:instrText xml:space="preserve"> PAGEREF _Toc175932214 \h </w:instrText>
         </w:r>
         <w:r>
           <w:rPr>
@@ -1854,7 +1846,7 @@
           <w14:ligatures w14:val="standardContextual"/>
         </w:rPr>
       </w:pPr>
-      <w:hyperlink w:anchor="_Toc177552528" w:history="1">
+      <w:hyperlink w:anchor="_Toc175932215" w:history="1">
         <w:r>
           <w:rPr>
             <w:rStyle w:val="Hipervnculo"/>
@@ -1881,7 +1873,7 @@
             <w:noProof/>
             <w:webHidden/>
           </w:rPr>
-          <w:instrText xml:space="preserve"> PAGEREF _Toc177552528 \h </w:instrText>
+          <w:instrText xml:space="preserve"> PAGEREF _Toc175932215 \h </w:instrText>
         </w:r>
         <w:r>
           <w:rPr>
@@ -1927,7 +1919,7 @@
           <w14:ligatures w14:val="standardContextual"/>
         </w:rPr>
       </w:pPr>
-      <w:hyperlink w:anchor="_Toc177552529" w:history="1">
+      <w:hyperlink w:anchor="_Toc175932216" w:history="1">
         <w:r>
           <w:rPr>
             <w:rStyle w:val="Hipervnculo"/>
@@ -1954,7 +1946,7 @@
             <w:noProof/>
             <w:webHidden/>
           </w:rPr>
-          <w:instrText xml:space="preserve"> PAGEREF _Toc177552529 \h </w:instrText>
+          <w:instrText xml:space="preserve"> PAGEREF _Toc175932216 \h </w:instrText>
         </w:r>
         <w:r>
           <w:rPr>
@@ -2000,7 +1992,7 @@
           <w14:ligatures w14:val="standardContextual"/>
         </w:rPr>
       </w:pPr>
-      <w:hyperlink w:anchor="_Toc177552530" w:history="1">
+      <w:hyperlink w:anchor="_Toc175932217" w:history="1">
         <w:r>
           <w:rPr>
             <w:rStyle w:val="Hipervnculo"/>
@@ -2027,7 +2019,7 @@
             <w:noProof/>
             <w:webHidden/>
           </w:rPr>
-          <w:instrText xml:space="preserve"> PAGEREF _Toc177552530 \h </w:instrText>
+          <w:instrText xml:space="preserve"> PAGEREF _Toc175932217 \h </w:instrText>
         </w:r>
         <w:r>
           <w:rPr>
@@ -2073,7 +2065,7 @@
           <w14:ligatures w14:val="standardContextual"/>
         </w:rPr>
       </w:pPr>
-      <w:hyperlink w:anchor="_Toc177552531" w:history="1">
+      <w:hyperlink w:anchor="_Toc175932218" w:history="1">
         <w:r>
           <w:rPr>
             <w:rStyle w:val="Hipervnculo"/>
@@ -2100,7 +2092,7 @@
             <w:noProof/>
             <w:webHidden/>
           </w:rPr>
-          <w:instrText xml:space="preserve"> PAGEREF _Toc177552531 \h </w:instrText>
+          <w:instrText xml:space="preserve"> PAGEREF _Toc175932218 \h </w:instrText>
         </w:r>
         <w:r>
           <w:rPr>
@@ -2146,7 +2138,7 @@
           <w14:ligatures w14:val="standardContextual"/>
         </w:rPr>
       </w:pPr>
-      <w:hyperlink w:anchor="_Toc177552532" w:history="1">
+      <w:hyperlink w:anchor="_Toc175932219" w:history="1">
         <w:r>
           <w:rPr>
             <w:rStyle w:val="Hipervnculo"/>
@@ -2173,7 +2165,7 @@
             <w:noProof/>
             <w:webHidden/>
           </w:rPr>
-          <w:instrText xml:space="preserve"> PAGEREF _Toc177552532 \h </w:instrText>
+          <w:instrText xml:space="preserve"> PAGEREF _Toc175932219 \h </w:instrText>
         </w:r>
         <w:r>
           <w:rPr>
@@ -2219,7 +2211,7 @@
           <w14:ligatures w14:val="standardContextual"/>
         </w:rPr>
       </w:pPr>
-      <w:hyperlink w:anchor="_Toc177552533" w:history="1">
+      <w:hyperlink w:anchor="_Toc175932220" w:history="1">
         <w:r>
           <w:rPr>
             <w:rStyle w:val="Hipervnculo"/>
@@ -2246,7 +2238,7 @@
             <w:noProof/>
             <w:webHidden/>
           </w:rPr>
-          <w:instrText xml:space="preserve"> PAGEREF _Toc177552533 \h </w:instrText>
+          <w:instrText xml:space="preserve"> PAGEREF _Toc175932220 \h </w:instrText>
         </w:r>
         <w:r>
           <w:rPr>
@@ -2292,7 +2284,7 @@
           <w14:ligatures w14:val="standardContextual"/>
         </w:rPr>
       </w:pPr>
-      <w:hyperlink w:anchor="_Toc177552534" w:history="1">
+      <w:hyperlink w:anchor="_Toc175932221" w:history="1">
         <w:r>
           <w:rPr>
             <w:rStyle w:val="Hipervnculo"/>
@@ -2319,7 +2311,7 @@
             <w:noProof/>
             <w:webHidden/>
           </w:rPr>
-          <w:instrText xml:space="preserve"> PAGEREF _Toc177552534 \h </w:instrText>
+          <w:instrText xml:space="preserve"> PAGEREF _Toc175932221 \h </w:instrText>
         </w:r>
         <w:r>
           <w:rPr>
@@ -2365,7 +2357,7 @@
           <w14:ligatures w14:val="standardContextual"/>
         </w:rPr>
       </w:pPr>
-      <w:hyperlink w:anchor="_Toc177552535" w:history="1">
+      <w:hyperlink w:anchor="_Toc175932222" w:history="1">
         <w:r>
           <w:rPr>
             <w:rStyle w:val="Hipervnculo"/>
@@ -2392,7 +2384,7 @@
             <w:noProof/>
             <w:webHidden/>
           </w:rPr>
-          <w:instrText xml:space="preserve"> PAGEREF _Toc177552535 \h </w:instrText>
+          <w:instrText xml:space="preserve"> PAGEREF _Toc175932222 \h </w:instrText>
         </w:r>
         <w:r>
           <w:rPr>
@@ -2438,7 +2430,7 @@
           <w14:ligatures w14:val="standardContextual"/>
         </w:rPr>
       </w:pPr>
-      <w:hyperlink w:anchor="_Toc177552536" w:history="1">
+      <w:hyperlink w:anchor="_Toc175932223" w:history="1">
         <w:r>
           <w:rPr>
             <w:rStyle w:val="Hipervnculo"/>
@@ -2465,7 +2457,7 @@
             <w:noProof/>
             <w:webHidden/>
           </w:rPr>
-          <w:instrText xml:space="preserve"> PAGEREF _Toc177552536 \h </w:instrText>
+          <w:instrText xml:space="preserve"> PAGEREF _Toc175932223 \h </w:instrText>
         </w:r>
         <w:r>
           <w:rPr>
@@ -2511,7 +2503,7 @@
           <w14:ligatures w14:val="standardContextual"/>
         </w:rPr>
       </w:pPr>
-      <w:hyperlink w:anchor="_Toc177552537" w:history="1">
+      <w:hyperlink w:anchor="_Toc175932224" w:history="1">
         <w:r>
           <w:rPr>
             <w:rStyle w:val="Hipervnculo"/>
@@ -2538,7 +2530,7 @@
             <w:noProof/>
             <w:webHidden/>
           </w:rPr>
-          <w:instrText xml:space="preserve"> PAGEREF _Toc177552537 \h </w:instrText>
+          <w:instrText xml:space="preserve"> PAGEREF _Toc175932224 \h </w:instrText>
         </w:r>
         <w:r>
           <w:rPr>
@@ -2584,7 +2576,7 @@
           <w14:ligatures w14:val="standardContextual"/>
         </w:rPr>
       </w:pPr>
-      <w:hyperlink w:anchor="_Toc177552538" w:history="1">
+      <w:hyperlink w:anchor="_Toc175932225" w:history="1">
         <w:r>
           <w:rPr>
             <w:rStyle w:val="Hipervnculo"/>
@@ -2611,7 +2603,7 @@
             <w:noProof/>
             <w:webHidden/>
           </w:rPr>
-          <w:instrText xml:space="preserve"> PAGEREF _Toc177552538 \h </w:instrText>
+          <w:instrText xml:space="preserve"> PAGEREF _Toc175932225 \h </w:instrText>
         </w:r>
         <w:r>
           <w:rPr>
@@ -2657,7 +2649,7 @@
           <w14:ligatures w14:val="standardContextual"/>
         </w:rPr>
       </w:pPr>
-      <w:hyperlink w:anchor="_Toc177552539" w:history="1">
+      <w:hyperlink w:anchor="_Toc175932226" w:history="1">
         <w:r>
           <w:rPr>
             <w:rStyle w:val="Hipervnculo"/>
@@ -2684,7 +2676,7 @@
             <w:noProof/>
             <w:webHidden/>
           </w:rPr>
-          <w:instrText xml:space="preserve"> PAGEREF _Toc177552539 \h </w:instrText>
+          <w:instrText xml:space="preserve"> PAGEREF _Toc175932226 \h </w:instrText>
         </w:r>
         <w:r>
           <w:rPr>
@@ -2730,7 +2722,7 @@
           <w14:ligatures w14:val="standardContextual"/>
         </w:rPr>
       </w:pPr>
-      <w:hyperlink w:anchor="_Toc177552540" w:history="1">
+      <w:hyperlink w:anchor="_Toc175932227" w:history="1">
         <w:r>
           <w:rPr>
             <w:rStyle w:val="Hipervnculo"/>
@@ -2757,7 +2749,7 @@
             <w:noProof/>
             <w:webHidden/>
           </w:rPr>
-          <w:instrText xml:space="preserve"> PAGEREF _Toc177552540 \h </w:instrText>
+          <w:instrText xml:space="preserve"> PAGEREF _Toc175932227 \h </w:instrText>
         </w:r>
         <w:r>
           <w:rPr>
@@ -2803,7 +2795,7 @@
           <w14:ligatures w14:val="standardContextual"/>
         </w:rPr>
       </w:pPr>
-      <w:hyperlink w:anchor="_Toc177552541" w:history="1">
+      <w:hyperlink w:anchor="_Toc175932228" w:history="1">
         <w:r>
           <w:rPr>
             <w:rStyle w:val="Hipervnculo"/>
@@ -2830,7 +2822,7 @@
             <w:noProof/>
             <w:webHidden/>
           </w:rPr>
-          <w:instrText xml:space="preserve"> PAGEREF _Toc177552541 \h </w:instrText>
+          <w:instrText xml:space="preserve"> PAGEREF _Toc175932228 \h </w:instrText>
         </w:r>
         <w:r>
           <w:rPr>
@@ -2876,7 +2868,7 @@
           <w14:ligatures w14:val="standardContextual"/>
         </w:rPr>
       </w:pPr>
-      <w:hyperlink w:anchor="_Toc177552542" w:history="1">
+      <w:hyperlink w:anchor="_Toc175932229" w:history="1">
         <w:r>
           <w:rPr>
             <w:rStyle w:val="Hipervnculo"/>
@@ -2903,7 +2895,7 @@
             <w:noProof/>
             <w:webHidden/>
           </w:rPr>
-          <w:instrText xml:space="preserve"> PAGEREF _Toc177552542 \h </w:instrText>
+          <w:instrText xml:space="preserve"> PAGEREF _Toc175932229 \h </w:instrText>
         </w:r>
         <w:r>
           <w:rPr>
@@ -2994,7 +2986,7 @@
       <w:pPr>
         <w:pStyle w:val="PSI-Ttulo1"/>
       </w:pPr>
-      <w:bookmarkStart w:id="0" w:name="_Toc177552515"/>
+      <w:bookmarkStart w:id="0" w:name="_Toc175932202"/>
       <w:r>
         <w:t>Formatos y Estilos</w:t>
       </w:r>
@@ -3004,7 +2996,7 @@
       <w:pPr>
         <w:pStyle w:val="Ttulo2"/>
       </w:pPr>
-      <w:bookmarkStart w:id="1" w:name="_Toc177552516"/>
+      <w:bookmarkStart w:id="1" w:name="_Toc175932203"/>
       <w:r>
         <w:t>Papel</w:t>
       </w:r>
@@ -3028,7 +3020,7 @@
       <w:pPr>
         <w:pStyle w:val="Ttulo2"/>
       </w:pPr>
-      <w:bookmarkStart w:id="2" w:name="_Toc177552517"/>
+      <w:bookmarkStart w:id="2" w:name="_Toc175932204"/>
       <w:r>
         <w:t>Márgenes</w:t>
       </w:r>
@@ -3268,7 +3260,7 @@
       <w:pPr>
         <w:pStyle w:val="Ttulo2"/>
       </w:pPr>
-      <w:bookmarkStart w:id="3" w:name="_Toc177552518"/>
+      <w:bookmarkStart w:id="3" w:name="_Toc175932205"/>
       <w:r>
         <w:t>Encabezado</w:t>
       </w:r>
@@ -3938,7 +3930,7 @@
       <w:pPr>
         <w:pStyle w:val="Ttulo2"/>
       </w:pPr>
-      <w:bookmarkStart w:id="4" w:name="_Toc177552519"/>
+      <w:bookmarkStart w:id="4" w:name="_Toc175932206"/>
       <w:r>
         <w:t>Pie de Página</w:t>
       </w:r>
@@ -4084,7 +4076,7 @@
       <w:pPr>
         <w:pStyle w:val="Ttulo2"/>
       </w:pPr>
-      <w:bookmarkStart w:id="5" w:name="_Toc177552520"/>
+      <w:bookmarkStart w:id="5" w:name="_Toc175932207"/>
       <w:r>
         <w:t>Texto</w:t>
       </w:r>
@@ -4103,7 +4095,7 @@
       <w:pPr>
         <w:pStyle w:val="Ttulo2"/>
       </w:pPr>
-      <w:bookmarkStart w:id="6" w:name="_Toc177552521"/>
+      <w:bookmarkStart w:id="6" w:name="_Toc175932208"/>
       <w:r>
         <w:t>Interlineado</w:t>
       </w:r>
@@ -4301,7 +4293,7 @@
             <w:pPr>
               <w:pStyle w:val="PSI-Ttulo1"/>
             </w:pPr>
-            <w:bookmarkStart w:id="7" w:name="_Toc177552522"/>
+            <w:bookmarkStart w:id="7" w:name="_Toc175932209"/>
             <w:r>
               <w:rPr>
                 <w:rFonts w:ascii="Calibri" w:eastAsia="Calibri" w:hAnsi="Calibri"/>
@@ -4352,7 +4344,7 @@
             <w:pPr>
               <w:pStyle w:val="PSI-Ttulo1"/>
             </w:pPr>
-            <w:bookmarkStart w:id="8" w:name="_Toc177552523"/>
+            <w:bookmarkStart w:id="8" w:name="_Toc175932210"/>
             <w:r>
               <w:rPr>
                 <w:rFonts w:ascii="Calibri" w:eastAsia="Calibri" w:hAnsi="Calibri"/>
@@ -4403,7 +4395,7 @@
             <w:pPr>
               <w:pStyle w:val="PSI-Ttulo1"/>
             </w:pPr>
-            <w:bookmarkStart w:id="9" w:name="_Toc177552524"/>
+            <w:bookmarkStart w:id="9" w:name="_Toc175932211"/>
             <w:r>
               <w:rPr>
                 <w:rFonts w:ascii="Calibri" w:eastAsia="Calibri" w:hAnsi="Calibri"/>
@@ -4466,7 +4458,7 @@
             <w:pPr>
               <w:pStyle w:val="PSI-Ttulo1"/>
             </w:pPr>
-            <w:bookmarkStart w:id="10" w:name="_Toc177552525"/>
+            <w:bookmarkStart w:id="10" w:name="_Toc175932212"/>
             <w:r>
               <w:rPr>
                 <w:rFonts w:ascii="Calibri" w:eastAsia="Calibri" w:hAnsi="Calibri"/>
@@ -4538,7 +4530,7 @@
                 <w:lang w:val="es-ES"/>
               </w:rPr>
             </w:pPr>
-            <w:bookmarkStart w:id="11" w:name="_Toc177552526"/>
+            <w:bookmarkStart w:id="11" w:name="_Toc175932213"/>
             <w:r>
               <w:rPr>
                 <w:rFonts w:ascii="Calibri" w:eastAsia="Calibri" w:hAnsi="Calibri"/>
@@ -4606,7 +4598,7 @@
           <w:rFonts w:eastAsia="Calibri"/>
         </w:rPr>
       </w:pPr>
-      <w:bookmarkStart w:id="12" w:name="_Toc177552527"/>
+      <w:bookmarkStart w:id="12" w:name="_Toc175932214"/>
       <w:r>
         <w:rPr>
           <w:rFonts w:eastAsia="Calibri"/>
@@ -4696,7 +4688,7 @@
       <w:pPr>
         <w:pStyle w:val="Ttulo1"/>
       </w:pPr>
-      <w:bookmarkStart w:id="13" w:name="_Toc177552528"/>
+      <w:bookmarkStart w:id="13" w:name="_Toc175932215"/>
       <w:r>
         <w:lastRenderedPageBreak/>
         <w:t>Títulos</w:t>
@@ -4759,7 +4751,7 @@
       <w:pPr>
         <w:pStyle w:val="Ttulo2"/>
       </w:pPr>
-      <w:bookmarkStart w:id="14" w:name="_Toc177552529"/>
+      <w:bookmarkStart w:id="14" w:name="_Toc175932216"/>
       <w:r>
         <w:t>Título 1</w:t>
       </w:r>
@@ -4957,7 +4949,7 @@
       <w:pPr>
         <w:pStyle w:val="Ttulo2"/>
       </w:pPr>
-      <w:bookmarkStart w:id="15" w:name="_Toc177552530"/>
+      <w:bookmarkStart w:id="15" w:name="_Toc175932217"/>
       <w:r>
         <w:t xml:space="preserve">Título </w:t>
       </w:r>
@@ -5176,7 +5168,7 @@
       <w:pPr>
         <w:pStyle w:val="Ttulo2"/>
       </w:pPr>
-      <w:bookmarkStart w:id="16" w:name="_Toc177552531"/>
+      <w:bookmarkStart w:id="16" w:name="_Toc175932218"/>
       <w:r>
         <w:lastRenderedPageBreak/>
         <w:t>Título 3</w:t>
@@ -5369,7 +5361,7 @@
       <w:pPr>
         <w:pStyle w:val="Ttulo2"/>
       </w:pPr>
-      <w:bookmarkStart w:id="17" w:name="_Toc177552532"/>
+      <w:bookmarkStart w:id="17" w:name="_Toc175932219"/>
       <w:r>
         <w:t>Título 4</w:t>
       </w:r>
@@ -5577,7 +5569,7 @@
           <w:rFonts w:eastAsia="Calibri"/>
         </w:rPr>
       </w:pPr>
-      <w:bookmarkStart w:id="18" w:name="_Toc177552533"/>
+      <w:bookmarkStart w:id="18" w:name="_Toc175932220"/>
       <w:r>
         <w:rPr>
           <w:rFonts w:eastAsia="Calibri"/>
@@ -5652,7 +5644,7 @@
       <w:pPr>
         <w:pStyle w:val="Ttulo2"/>
       </w:pPr>
-      <w:bookmarkStart w:id="19" w:name="_Toc177552534"/>
+      <w:bookmarkStart w:id="19" w:name="_Toc175932221"/>
       <w:r>
         <w:t>Comentario con Numeración</w:t>
       </w:r>
@@ -5744,7 +5736,7 @@
       <w:pPr>
         <w:pStyle w:val="Ttulo2"/>
       </w:pPr>
-      <w:bookmarkStart w:id="20" w:name="_Toc177552535"/>
+      <w:bookmarkStart w:id="20" w:name="_Toc175932222"/>
       <w:r>
         <w:t>Comentario con Viñeta</w:t>
       </w:r>
@@ -5850,7 +5842,7 @@
       <w:pPr>
         <w:pStyle w:val="Ttulo2"/>
       </w:pPr>
-      <w:bookmarkStart w:id="21" w:name="_Toc177552536"/>
+      <w:bookmarkStart w:id="21" w:name="_Toc175932223"/>
       <w:r>
         <w:t>Comentario en Tabla</w:t>
       </w:r>
@@ -6025,7 +6017,7 @@
       <w:bookmarkStart w:id="25" w:name="_Toc428012640"/>
       <w:bookmarkStart w:id="26" w:name="_Toc428012708"/>
       <w:bookmarkStart w:id="27" w:name="_Toc428150470"/>
-      <w:bookmarkStart w:id="28" w:name="_Toc177552537"/>
+      <w:bookmarkStart w:id="28" w:name="_Toc175932224"/>
       <w:r>
         <w:t>Documentación de Procesos y Normas.</w:t>
       </w:r>
@@ -6050,7 +6042,7 @@
       <w:pPr>
         <w:pStyle w:val="PSI-Ttulo2"/>
       </w:pPr>
-      <w:bookmarkStart w:id="29" w:name="_Toc177552538"/>
+      <w:bookmarkStart w:id="29" w:name="_Toc175932225"/>
       <w:r>
         <w:t>Carátula</w:t>
       </w:r>
@@ -6207,7 +6199,7 @@
       <w:pPr>
         <w:pStyle w:val="PSI-Ttulo2"/>
       </w:pPr>
-      <w:bookmarkStart w:id="30" w:name="_Toc177552539"/>
+      <w:bookmarkStart w:id="30" w:name="_Toc175932226"/>
       <w:r>
         <w:t>Descripción del Documento</w:t>
       </w:r>
@@ -6268,7 +6260,7 @@
       <w:pPr>
         <w:pStyle w:val="PSI-Ttulo2"/>
       </w:pPr>
-      <w:bookmarkStart w:id="31" w:name="_Toc177552540"/>
+      <w:bookmarkStart w:id="31" w:name="_Toc175932227"/>
       <w:r>
         <w:t>Índice</w:t>
       </w:r>
@@ -6318,7 +6310,7 @@
       <w:pPr>
         <w:pStyle w:val="PSI-Ttulo2"/>
       </w:pPr>
-      <w:bookmarkStart w:id="32" w:name="_Toc177552541"/>
+      <w:bookmarkStart w:id="32" w:name="_Toc175932228"/>
       <w:r>
         <w:t>Anexos</w:t>
       </w:r>
@@ -6347,7 +6339,7 @@
       <w:pPr>
         <w:pStyle w:val="Ttulo2"/>
       </w:pPr>
-      <w:bookmarkStart w:id="33" w:name="_Toc177552542"/>
+      <w:bookmarkStart w:id="33" w:name="_Toc175932229"/>
       <w:r>
         <w:t>Nombramiento de los documentos</w:t>
       </w:r>
@@ -6821,21 +6813,7 @@
       <w:rPr>
         <w:lang w:val="es-AR"/>
       </w:rPr>
-      <w:t xml:space="preserve">Hugo Frey, Agustin </w:t>
-    </w:r>
-    <w:proofErr w:type="spellStart"/>
-    <w:r>
-      <w:rPr>
-        <w:lang w:val="es-AR"/>
-      </w:rPr>
-      <w:t>Collareda</w:t>
-    </w:r>
-    <w:proofErr w:type="spellEnd"/>
-    <w:r>
-      <w:rPr>
-        <w:lang w:val="es-AR"/>
-      </w:rPr>
-      <w:t xml:space="preserve"> y Cintia </w:t>
+      <w:t xml:space="preserve">Hugo Frey, Agustin Collareda y Cintia </w:t>
     </w:r>
     <w:proofErr w:type="spellStart"/>
     <w:r>

</xml_diff>